<commit_message>
Cambio doc Arquitectura de la IA, y actualizo el de mecánicas
</commit_message>
<xml_diff>
--- a/Documentos/Diseño de Mecanicas de los NPC.docx
+++ b/Documentos/Diseño de Mecanicas de los NPC.docx
@@ -2,8 +2,6 @@
 <file path=word/document.xml><?xml version="1.0" encoding="utf-8"?>
 <w:document xmlns:wpc="http://schemas.microsoft.com/office/word/2010/wordprocessingCanvas" xmlns:cx="http://schemas.microsoft.com/office/drawing/2014/chartex" xmlns:cx1="http://schemas.microsoft.com/office/drawing/2015/9/8/chartex" xmlns:cx2="http://schemas.microsoft.com/office/drawing/2015/10/21/chartex" xmlns:cx3="http://schemas.microsoft.com/office/drawing/2016/5/9/chartex" xmlns:cx4="http://schemas.microsoft.com/office/drawing/2016/5/10/chartex" xmlns:cx5="http://schemas.microsoft.com/office/drawing/2016/5/11/chartex" xmlns:mc="http://schemas.openxmlformats.org/markup-compatibility/2006" xmlns:o="urn:schemas-microsoft-com:office:office" xmlns:r="http://schemas.openxmlformats.org/officeDocument/2006/relationships" xmlns:m="http://schemas.openxmlformats.org/officeDocument/2006/math" xmlns:v="urn:schemas-microsoft-com:vml" xmlns:wp14="http://schemas.microsoft.com/office/word/2010/wordprocessingDrawing" xmlns:wp="http://schemas.openxmlformats.org/drawingml/2006/wordprocessingDrawing" xmlns:w10="urn:schemas-microsoft-com:office:word" xmlns:w="http://schemas.openxmlformats.org/wordprocessingml/2006/main" xmlns:w14="http://schemas.microsoft.com/office/word/2010/wordml" xmlns:w15="http://schemas.microsoft.com/office/word/2012/wordml" xmlns:w16se="http://schemas.microsoft.com/office/word/2015/wordml/symex" xmlns:wpg="http://schemas.microsoft.com/office/word/2010/wordprocessingGroup" xmlns:wpi="http://schemas.microsoft.com/office/word/2010/wordprocessingInk" xmlns:wne="http://schemas.microsoft.com/office/word/2006/wordml" xmlns:wps="http://schemas.microsoft.com/office/word/2010/wordprocessingShape" mc:Ignorable="w14 w15 w16se wp14">
   <w:body>
-    <w:bookmarkStart w:id="0" w:name="_GoBack" w:displacedByCustomXml="next"/>
-    <w:bookmarkEnd w:id="0" w:displacedByCustomXml="next"/>
     <w:sdt>
       <w:sdtPr>
         <w:rPr>
@@ -625,7 +623,7 @@
         </w:p>
       </w:sdtContent>
     </w:sdt>
-    <w:bookmarkStart w:id="1" w:name="_Toc470170544" w:displacedByCustomXml="next"/>
+    <w:bookmarkStart w:id="0" w:name="_Toc470187312" w:displacedByCustomXml="next"/>
     <w:sdt>
       <w:sdtPr>
         <w:rPr>
@@ -648,6 +646,9 @@
         <w:p>
           <w:pPr>
             <w:pStyle w:val="TtuloTDC"/>
+            <w:rPr>
+              <w:lang w:val="es-ES"/>
+            </w:rPr>
           </w:pPr>
           <w:r>
             <w:rPr>
@@ -655,8 +656,9 @@
             </w:rPr>
             <w:t>Contenido</w:t>
           </w:r>
-          <w:bookmarkEnd w:id="1"/>
+          <w:bookmarkEnd w:id="0"/>
         </w:p>
+        <w:p/>
         <w:p>
           <w:pPr>
             <w:pStyle w:val="TDC1"/>
@@ -678,7 +680,7 @@
           <w:r>
             <w:fldChar w:fldCharType="separate"/>
           </w:r>
-          <w:hyperlink w:anchor="_Toc470170544" w:history="1">
+          <w:hyperlink w:anchor="_Toc470187312" w:history="1">
             <w:r>
               <w:rPr>
                 <w:rStyle w:val="Hipervnculo"/>
@@ -705,7 +707,7 @@
                 <w:noProof/>
                 <w:webHidden/>
               </w:rPr>
-              <w:instrText xml:space="preserve"> PAGEREF _Toc470170544 \h </w:instrText>
+              <w:instrText xml:space="preserve"> PAGEREF _Toc470187312 \h </w:instrText>
             </w:r>
             <w:r>
               <w:rPr>
@@ -749,7 +751,7 @@
               <w:lang w:eastAsia="es-ES"/>
             </w:rPr>
           </w:pPr>
-          <w:hyperlink w:anchor="_Toc470170545" w:history="1">
+          <w:hyperlink w:anchor="_Toc470187313" w:history="1">
             <w:r>
               <w:rPr>
                 <w:rStyle w:val="Hipervnculo"/>
@@ -791,7 +793,7 @@
                 <w:noProof/>
                 <w:webHidden/>
               </w:rPr>
-              <w:instrText xml:space="preserve"> PAGEREF _Toc470170545 \h </w:instrText>
+              <w:instrText xml:space="preserve"> PAGEREF _Toc470187313 \h </w:instrText>
             </w:r>
             <w:r>
               <w:rPr>
@@ -835,7 +837,7 @@
               <w:lang w:eastAsia="es-ES"/>
             </w:rPr>
           </w:pPr>
-          <w:hyperlink w:anchor="_Toc470170546" w:history="1">
+          <w:hyperlink w:anchor="_Toc470187314" w:history="1">
             <w:r>
               <w:rPr>
                 <w:rStyle w:val="Hipervnculo"/>
@@ -877,7 +879,7 @@
                 <w:noProof/>
                 <w:webHidden/>
               </w:rPr>
-              <w:instrText xml:space="preserve"> PAGEREF _Toc470170546 \h </w:instrText>
+              <w:instrText xml:space="preserve"> PAGEREF _Toc470187314 \h </w:instrText>
             </w:r>
             <w:r>
               <w:rPr>
@@ -921,7 +923,7 @@
               <w:lang w:eastAsia="es-ES"/>
             </w:rPr>
           </w:pPr>
-          <w:hyperlink w:anchor="_Toc470170547" w:history="1">
+          <w:hyperlink w:anchor="_Toc470187315" w:history="1">
             <w:r>
               <w:rPr>
                 <w:rStyle w:val="Hipervnculo"/>
@@ -963,7 +965,7 @@
                 <w:noProof/>
                 <w:webHidden/>
               </w:rPr>
-              <w:instrText xml:space="preserve"> PAGEREF _Toc470170547 \h </w:instrText>
+              <w:instrText xml:space="preserve"> PAGEREF _Toc470187315 \h </w:instrText>
             </w:r>
             <w:r>
               <w:rPr>
@@ -1007,7 +1009,7 @@
               <w:lang w:eastAsia="es-ES"/>
             </w:rPr>
           </w:pPr>
-          <w:hyperlink w:anchor="_Toc470170548" w:history="1">
+          <w:hyperlink w:anchor="_Toc470187316" w:history="1">
             <w:r>
               <w:rPr>
                 <w:rStyle w:val="Hipervnculo"/>
@@ -1049,7 +1051,7 @@
                 <w:noProof/>
                 <w:webHidden/>
               </w:rPr>
-              <w:instrText xml:space="preserve"> PAGEREF _Toc470170548 \h </w:instrText>
+              <w:instrText xml:space="preserve"> PAGEREF _Toc470187316 \h </w:instrText>
             </w:r>
             <w:r>
               <w:rPr>
@@ -1093,7 +1095,7 @@
               <w:lang w:eastAsia="es-ES"/>
             </w:rPr>
           </w:pPr>
-          <w:hyperlink w:anchor="_Toc470170549" w:history="1">
+          <w:hyperlink w:anchor="_Toc470187317" w:history="1">
             <w:r>
               <w:rPr>
                 <w:rStyle w:val="Hipervnculo"/>
@@ -1135,7 +1137,7 @@
                 <w:noProof/>
                 <w:webHidden/>
               </w:rPr>
-              <w:instrText xml:space="preserve"> PAGEREF _Toc470170549 \h </w:instrText>
+              <w:instrText xml:space="preserve"> PAGEREF _Toc470187317 \h </w:instrText>
             </w:r>
             <w:r>
               <w:rPr>
@@ -1179,7 +1181,7 @@
               <w:lang w:eastAsia="es-ES"/>
             </w:rPr>
           </w:pPr>
-          <w:hyperlink w:anchor="_Toc470170550" w:history="1">
+          <w:hyperlink w:anchor="_Toc470187318" w:history="1">
             <w:r>
               <w:rPr>
                 <w:rStyle w:val="Hipervnculo"/>
@@ -1221,7 +1223,7 @@
                 <w:noProof/>
                 <w:webHidden/>
               </w:rPr>
-              <w:instrText xml:space="preserve"> PAGEREF _Toc470170550 \h </w:instrText>
+              <w:instrText xml:space="preserve"> PAGEREF _Toc470187318 \h </w:instrText>
             </w:r>
             <w:r>
               <w:rPr>
@@ -1265,7 +1267,7 @@
               <w:lang w:eastAsia="es-ES"/>
             </w:rPr>
           </w:pPr>
-          <w:hyperlink w:anchor="_Toc470170551" w:history="1">
+          <w:hyperlink w:anchor="_Toc470187319" w:history="1">
             <w:r>
               <w:rPr>
                 <w:rStyle w:val="Hipervnculo"/>
@@ -1307,7 +1309,7 @@
                 <w:noProof/>
                 <w:webHidden/>
               </w:rPr>
-              <w:instrText xml:space="preserve"> PAGEREF _Toc470170551 \h </w:instrText>
+              <w:instrText xml:space="preserve"> PAGEREF _Toc470187319 \h </w:instrText>
             </w:r>
             <w:r>
               <w:rPr>
@@ -1351,7 +1353,7 @@
               <w:lang w:eastAsia="es-ES"/>
             </w:rPr>
           </w:pPr>
-          <w:hyperlink w:anchor="_Toc470170552" w:history="1">
+          <w:hyperlink w:anchor="_Toc470187320" w:history="1">
             <w:r>
               <w:rPr>
                 <w:rStyle w:val="Hipervnculo"/>
@@ -1393,7 +1395,7 @@
                 <w:noProof/>
                 <w:webHidden/>
               </w:rPr>
-              <w:instrText xml:space="preserve"> PAGEREF _Toc470170552 \h </w:instrText>
+              <w:instrText xml:space="preserve"> PAGEREF _Toc470187320 \h </w:instrText>
             </w:r>
             <w:r>
               <w:rPr>
@@ -1413,7 +1415,7 @@
                 <w:noProof/>
                 <w:webHidden/>
               </w:rPr>
-              <w:t>2</w:t>
+              <w:t>3</w:t>
             </w:r>
             <w:r>
               <w:rPr>
@@ -1437,7 +1439,7 @@
               <w:lang w:eastAsia="es-ES"/>
             </w:rPr>
           </w:pPr>
-          <w:hyperlink w:anchor="_Toc470170553" w:history="1">
+          <w:hyperlink w:anchor="_Toc470187321" w:history="1">
             <w:r>
               <w:rPr>
                 <w:rStyle w:val="Hipervnculo"/>
@@ -1479,7 +1481,7 @@
                 <w:noProof/>
                 <w:webHidden/>
               </w:rPr>
-              <w:instrText xml:space="preserve"> PAGEREF _Toc470170553 \h </w:instrText>
+              <w:instrText xml:space="preserve"> PAGEREF _Toc470187321 \h </w:instrText>
             </w:r>
             <w:r>
               <w:rPr>
@@ -1499,7 +1501,7 @@
                 <w:noProof/>
                 <w:webHidden/>
               </w:rPr>
-              <w:t>2</w:t>
+              <w:t>3</w:t>
             </w:r>
             <w:r>
               <w:rPr>
@@ -1523,7 +1525,7 @@
               <w:lang w:eastAsia="es-ES"/>
             </w:rPr>
           </w:pPr>
-          <w:hyperlink w:anchor="_Toc470170554" w:history="1">
+          <w:hyperlink w:anchor="_Toc470187322" w:history="1">
             <w:r>
               <w:rPr>
                 <w:rStyle w:val="Hipervnculo"/>
@@ -1565,7 +1567,7 @@
                 <w:noProof/>
                 <w:webHidden/>
               </w:rPr>
-              <w:instrText xml:space="preserve"> PAGEREF _Toc470170554 \h </w:instrText>
+              <w:instrText xml:space="preserve"> PAGEREF _Toc470187322 \h </w:instrText>
             </w:r>
             <w:r>
               <w:rPr>
@@ -1585,7 +1587,7 @@
                 <w:noProof/>
                 <w:webHidden/>
               </w:rPr>
-              <w:t>2</w:t>
+              <w:t>3</w:t>
             </w:r>
             <w:r>
               <w:rPr>
@@ -1609,7 +1611,7 @@
               <w:lang w:eastAsia="es-ES"/>
             </w:rPr>
           </w:pPr>
-          <w:hyperlink w:anchor="_Toc470170555" w:history="1">
+          <w:hyperlink w:anchor="_Toc470187323" w:history="1">
             <w:r>
               <w:rPr>
                 <w:rStyle w:val="Hipervnculo"/>
@@ -1651,7 +1653,7 @@
                 <w:noProof/>
                 <w:webHidden/>
               </w:rPr>
-              <w:instrText xml:space="preserve"> PAGEREF _Toc470170555 \h </w:instrText>
+              <w:instrText xml:space="preserve"> PAGEREF _Toc470187323 \h </w:instrText>
             </w:r>
             <w:r>
               <w:rPr>
@@ -1671,7 +1673,7 @@
                 <w:noProof/>
                 <w:webHidden/>
               </w:rPr>
-              <w:t>2</w:t>
+              <w:t>3</w:t>
             </w:r>
             <w:r>
               <w:rPr>
@@ -1695,7 +1697,7 @@
               <w:lang w:eastAsia="es-ES"/>
             </w:rPr>
           </w:pPr>
-          <w:hyperlink w:anchor="_Toc470170556" w:history="1">
+          <w:hyperlink w:anchor="_Toc470187324" w:history="1">
             <w:r>
               <w:rPr>
                 <w:rStyle w:val="Hipervnculo"/>
@@ -1737,7 +1739,7 @@
                 <w:noProof/>
                 <w:webHidden/>
               </w:rPr>
-              <w:instrText xml:space="preserve"> PAGEREF _Toc470170556 \h </w:instrText>
+              <w:instrText xml:space="preserve"> PAGEREF _Toc470187324 \h </w:instrText>
             </w:r>
             <w:r>
               <w:rPr>
@@ -1757,7 +1759,7 @@
                 <w:noProof/>
                 <w:webHidden/>
               </w:rPr>
-              <w:t>2</w:t>
+              <w:t>3</w:t>
             </w:r>
             <w:r>
               <w:rPr>
@@ -1781,7 +1783,7 @@
               <w:lang w:eastAsia="es-ES"/>
             </w:rPr>
           </w:pPr>
-          <w:hyperlink w:anchor="_Toc470170557" w:history="1">
+          <w:hyperlink w:anchor="_Toc470187325" w:history="1">
             <w:r>
               <w:rPr>
                 <w:rStyle w:val="Hipervnculo"/>
@@ -1823,7 +1825,7 @@
                 <w:noProof/>
                 <w:webHidden/>
               </w:rPr>
-              <w:instrText xml:space="preserve"> PAGEREF _Toc470170557 \h </w:instrText>
+              <w:instrText xml:space="preserve"> PAGEREF _Toc470187325 \h </w:instrText>
             </w:r>
             <w:r>
               <w:rPr>
@@ -1843,7 +1845,7 @@
                 <w:noProof/>
                 <w:webHidden/>
               </w:rPr>
-              <w:t>2</w:t>
+              <w:t>4</w:t>
             </w:r>
             <w:r>
               <w:rPr>
@@ -1875,11 +1877,13 @@
           <w:numId w:val="3"/>
         </w:numPr>
       </w:pPr>
+      <w:bookmarkStart w:id="1" w:name="_GoBack"/>
+      <w:bookmarkEnd w:id="1"/>
       <w:r>
         <w:br w:type="page"/>
       </w:r>
       <w:bookmarkStart w:id="2" w:name="_Toc336274630"/>
-      <w:bookmarkStart w:id="3" w:name="_Toc470170545"/>
+      <w:bookmarkStart w:id="3" w:name="_Toc470187313"/>
       <w:r>
         <w:lastRenderedPageBreak/>
         <w:t>Introducción</w:t>
@@ -1887,6 +1891,7 @@
       <w:bookmarkEnd w:id="2"/>
       <w:bookmarkEnd w:id="3"/>
     </w:p>
+    <w:p/>
     <w:p>
       <w:pPr>
         <w:pStyle w:val="Ttulo2"/>
@@ -1897,7 +1902,7 @@
       </w:pPr>
       <w:bookmarkStart w:id="4" w:name="_Toc462057870"/>
       <w:bookmarkStart w:id="5" w:name="_Toc336274631"/>
-      <w:bookmarkStart w:id="6" w:name="_Toc470170546"/>
+      <w:bookmarkStart w:id="6" w:name="_Toc470187314"/>
       <w:r>
         <w:t>Propósito</w:t>
       </w:r>
@@ -1905,8 +1910,10 @@
       <w:bookmarkEnd w:id="5"/>
       <w:bookmarkEnd w:id="6"/>
     </w:p>
+    <w:p/>
     <w:p>
       <w:pPr>
+        <w:ind w:firstLine="360"/>
         <w:rPr>
           <w:i/>
         </w:rPr>
@@ -1929,7 +1936,13 @@
         <w:rPr>
           <w:i/>
         </w:rPr>
-        <w:t>’ en su estado actual de desarrollo. La definición de las mecánicas finales se encuentra en el documento de Especificación.</w:t>
+        <w:t xml:space="preserve">’ </w:t>
+      </w:r>
+      <w:r>
+        <w:rPr>
+          <w:i/>
+        </w:rPr>
+        <w:t>del videojuego.</w:t>
       </w:r>
     </w:p>
     <w:p>
@@ -1949,7 +1962,7 @@
       </w:pPr>
       <w:bookmarkStart w:id="7" w:name="_Toc462057871"/>
       <w:bookmarkStart w:id="8" w:name="_Toc336274632"/>
-      <w:bookmarkStart w:id="9" w:name="_Toc470170547"/>
+      <w:bookmarkStart w:id="9" w:name="_Toc470187315"/>
       <w:r>
         <w:t>Mecánicas comunes</w:t>
       </w:r>
@@ -1957,6 +1970,7 @@
       <w:bookmarkEnd w:id="8"/>
       <w:bookmarkEnd w:id="9"/>
     </w:p>
+    <w:p/>
     <w:p>
       <w:pPr>
         <w:pStyle w:val="Ttulo2"/>
@@ -1967,7 +1981,7 @@
       </w:pPr>
       <w:bookmarkStart w:id="10" w:name="_Toc462057872"/>
       <w:bookmarkStart w:id="11" w:name="_Toc336274633"/>
-      <w:bookmarkStart w:id="12" w:name="_Toc470170548"/>
+      <w:bookmarkStart w:id="12" w:name="_Toc470187316"/>
       <w:r>
         <w:t>Percepción auditiva</w:t>
       </w:r>
@@ -1978,9 +1992,10 @@
       <w:bookmarkEnd w:id="11"/>
       <w:bookmarkEnd w:id="12"/>
     </w:p>
+    <w:p/>
     <w:p>
       <w:pPr>
-        <w:ind w:left="426"/>
+        <w:ind w:left="426" w:firstLine="282"/>
         <w:rPr>
           <w:i/>
           <w:iCs/>
@@ -2019,23 +2034,21 @@
           <w:i/>
           <w:iCs/>
         </w:rPr>
-        <w:t xml:space="preserve">El rango mayor les permite oír a una distancia grande, siempre y cuando el </w:t>
-      </w:r>
-      <w:proofErr w:type="spellStart"/>
+        <w:t xml:space="preserve">El rango mayor les permite oír a una distancia grande, siempre y cuando </w:t>
+      </w:r>
       <w:r>
         <w:rPr>
           <w:i/>
           <w:iCs/>
         </w:rPr>
-        <w:t>player</w:t>
-      </w:r>
-      <w:proofErr w:type="spellEnd"/>
+        <w:t>el jugador se desplace corriendo;</w:t>
+      </w:r>
       <w:r>
         <w:rPr>
           <w:i/>
           <w:iCs/>
         </w:rPr>
-        <w:t xml:space="preserve"> se desplace corriendo, en sigilo no los detectará</w:t>
+        <w:t xml:space="preserve"> en sigilo no los detectará</w:t>
       </w:r>
       <w:r>
         <w:rPr>
@@ -2044,6 +2057,16 @@
         </w:rPr>
         <w:t>.</w:t>
       </w:r>
+    </w:p>
+    <w:p>
+      <w:pPr>
+        <w:pStyle w:val="Prrafodelista"/>
+        <w:ind w:left="851"/>
+        <w:rPr>
+          <w:i/>
+          <w:iCs/>
+        </w:rPr>
+      </w:pPr>
     </w:p>
     <w:p>
       <w:pPr>
@@ -2065,15 +2088,13 @@
         </w:rPr>
         <w:t xml:space="preserve">El rango menor les permite oír al </w:t>
       </w:r>
-      <w:proofErr w:type="spellStart"/>
       <w:r>
         <w:rPr>
           <w:i/>
           <w:iCs/>
         </w:rPr>
-        <w:t>player</w:t>
-      </w:r>
-      <w:proofErr w:type="spellEnd"/>
+        <w:t>jugador</w:t>
+      </w:r>
       <w:r>
         <w:rPr>
           <w:i/>
@@ -2107,6 +2128,15 @@
     </w:p>
     <w:p>
       <w:pPr>
+        <w:ind w:left="426"/>
+        <w:rPr>
+          <w:i/>
+          <w:iCs/>
+        </w:rPr>
+      </w:pPr>
+    </w:p>
+    <w:p>
+      <w:pPr>
         <w:pStyle w:val="Ttulo2"/>
         <w:numPr>
           <w:ilvl w:val="1"/>
@@ -2115,7 +2145,7 @@
       </w:pPr>
       <w:bookmarkStart w:id="13" w:name="_Toc462057873"/>
       <w:bookmarkStart w:id="14" w:name="_Toc336274634"/>
-      <w:bookmarkStart w:id="15" w:name="_Toc470170549"/>
+      <w:bookmarkStart w:id="15" w:name="_Toc470187317"/>
       <w:r>
         <w:t>Percepción visual.</w:t>
       </w:r>
@@ -2123,9 +2153,10 @@
       <w:bookmarkEnd w:id="14"/>
       <w:bookmarkEnd w:id="15"/>
     </w:p>
+    <w:p/>
     <w:p>
       <w:pPr>
-        <w:ind w:left="426"/>
+        <w:ind w:left="426" w:firstLine="282"/>
       </w:pPr>
       <w:r>
         <w:rPr>
@@ -2134,15 +2165,13 @@
         </w:rPr>
         <w:t xml:space="preserve">Poseen un campo visual amplio, lo que les permitirá detectar al </w:t>
       </w:r>
-      <w:proofErr w:type="spellStart"/>
       <w:r>
         <w:rPr>
           <w:i/>
           <w:iCs/>
         </w:rPr>
-        <w:t>player</w:t>
-      </w:r>
-      <w:proofErr w:type="spellEnd"/>
+        <w:t>jugador</w:t>
+      </w:r>
       <w:r>
         <w:rPr>
           <w:i/>
@@ -2173,7 +2202,7 @@
       </w:pPr>
       <w:bookmarkStart w:id="16" w:name="_Toc462057879"/>
       <w:bookmarkStart w:id="17" w:name="_Toc336274640"/>
-      <w:bookmarkStart w:id="18" w:name="_Toc470170550"/>
+      <w:bookmarkStart w:id="18" w:name="_Toc470187318"/>
       <w:bookmarkEnd w:id="16"/>
       <w:r>
         <w:t>Mecánicas</w:t>
@@ -2190,6 +2219,7 @@
       <w:bookmarkEnd w:id="17"/>
       <w:bookmarkEnd w:id="18"/>
     </w:p>
+    <w:p/>
     <w:p>
       <w:pPr>
         <w:pStyle w:val="Ttulo21"/>
@@ -2200,7 +2230,7 @@
       </w:pPr>
       <w:bookmarkStart w:id="19" w:name="_Toc462057880"/>
       <w:bookmarkStart w:id="20" w:name="_Toc336274641"/>
-      <w:bookmarkStart w:id="21" w:name="_Toc470170551"/>
+      <w:bookmarkStart w:id="21" w:name="_Toc470187319"/>
       <w:bookmarkEnd w:id="19"/>
       <w:r>
         <w:t>Enemigo tipo murciélago (</w:t>
@@ -2218,6 +2248,70 @@
         <w:t>.</w:t>
       </w:r>
       <w:bookmarkEnd w:id="21"/>
+    </w:p>
+    <w:p/>
+    <w:p>
+      <w:pPr>
+        <w:pStyle w:val="Prrafodelista"/>
+        <w:numPr>
+          <w:ilvl w:val="0"/>
+          <w:numId w:val="12"/>
+        </w:numPr>
+        <w:autoSpaceDE w:val="0"/>
+        <w:autoSpaceDN w:val="0"/>
+        <w:adjustRightInd w:val="0"/>
+        <w:spacing w:after="0" w:line="240" w:lineRule="auto"/>
+        <w:rPr>
+          <w:rFonts w:ascii="Calibri" w:hAnsi="Calibri" w:cs="Calibri"/>
+        </w:rPr>
+      </w:pPr>
+      <w:r>
+        <w:rPr>
+          <w:rFonts w:ascii="Calibri" w:hAnsi="Calibri" w:cs="Calibri"/>
+        </w:rPr>
+        <w:t>Se desplaza volando.</w:t>
+      </w:r>
+    </w:p>
+    <w:p>
+      <w:pPr>
+        <w:pStyle w:val="Prrafodelista"/>
+        <w:numPr>
+          <w:ilvl w:val="0"/>
+          <w:numId w:val="12"/>
+        </w:numPr>
+        <w:autoSpaceDE w:val="0"/>
+        <w:autoSpaceDN w:val="0"/>
+        <w:adjustRightInd w:val="0"/>
+        <w:spacing w:after="0" w:line="240" w:lineRule="auto"/>
+        <w:rPr>
+          <w:rFonts w:ascii="Calibri" w:hAnsi="Calibri" w:cs="Calibri"/>
+        </w:rPr>
+      </w:pPr>
+      <w:r>
+        <w:rPr>
+          <w:rFonts w:ascii="Calibri" w:hAnsi="Calibri" w:cs="Calibri"/>
+        </w:rPr>
+        <w:t>Emite un sonido fuerte al ver al jugador.</w:t>
+      </w:r>
+    </w:p>
+    <w:p>
+      <w:pPr>
+        <w:pStyle w:val="Prrafodelista"/>
+        <w:rPr>
+          <w:rFonts w:ascii="Calibri" w:hAnsi="Calibri" w:cs="Calibri"/>
+        </w:rPr>
+      </w:pPr>
+    </w:p>
+    <w:p>
+      <w:pPr>
+        <w:autoSpaceDE w:val="0"/>
+        <w:autoSpaceDN w:val="0"/>
+        <w:adjustRightInd w:val="0"/>
+        <w:spacing w:after="0" w:line="240" w:lineRule="auto"/>
+        <w:rPr>
+          <w:rFonts w:ascii="Calibri" w:hAnsi="Calibri" w:cs="Calibri"/>
+        </w:rPr>
+      </w:pPr>
     </w:p>
     <w:p>
       <w:pPr>
@@ -2227,8 +2321,9 @@
           <w:numId w:val="3"/>
         </w:numPr>
       </w:pPr>
-      <w:bookmarkStart w:id="22" w:name="_Toc470170552"/>
-      <w:r>
+      <w:bookmarkStart w:id="22" w:name="_Toc470187320"/>
+      <w:r>
+        <w:lastRenderedPageBreak/>
         <w:t>Enemigo grande (</w:t>
       </w:r>
       <w:proofErr w:type="spellStart"/>
@@ -2240,6 +2335,68 @@
         <w:t>).</w:t>
       </w:r>
       <w:bookmarkEnd w:id="22"/>
+    </w:p>
+    <w:p/>
+    <w:p>
+      <w:pPr>
+        <w:pStyle w:val="Prrafodelista"/>
+        <w:numPr>
+          <w:ilvl w:val="0"/>
+          <w:numId w:val="13"/>
+        </w:numPr>
+      </w:pPr>
+      <w:r>
+        <w:t>Camina.</w:t>
+      </w:r>
+    </w:p>
+    <w:p>
+      <w:pPr>
+        <w:pStyle w:val="Prrafodelista"/>
+        <w:numPr>
+          <w:ilvl w:val="0"/>
+          <w:numId w:val="13"/>
+        </w:numPr>
+      </w:pPr>
+      <w:r>
+        <w:t>Ataque cuerpo a cuerpo: golpea con los puños.</w:t>
+      </w:r>
+    </w:p>
+    <w:p>
+      <w:pPr>
+        <w:pStyle w:val="Prrafodelista"/>
+        <w:numPr>
+          <w:ilvl w:val="0"/>
+          <w:numId w:val="13"/>
+        </w:numPr>
+      </w:pPr>
+      <w:r>
+        <w:t xml:space="preserve">Ataque a distancia: lanza </w:t>
+      </w:r>
+      <w:r>
+        <w:t>ácido por la boca.</w:t>
+      </w:r>
+    </w:p>
+    <w:p>
+      <w:pPr>
+        <w:pStyle w:val="Prrafodelista"/>
+        <w:numPr>
+          <w:ilvl w:val="0"/>
+          <w:numId w:val="13"/>
+        </w:numPr>
+      </w:pPr>
+      <w:r>
+        <w:t>Ataque a distancia: dispara ácido de su cuerpo en varias direcciones al morir.</w:t>
+      </w:r>
+    </w:p>
+    <w:p>
+      <w:pPr>
+        <w:ind w:left="360"/>
+      </w:pPr>
+    </w:p>
+    <w:p>
+      <w:pPr>
+        <w:ind w:left="360"/>
+      </w:pPr>
     </w:p>
     <w:p>
       <w:pPr>
@@ -2249,7 +2406,7 @@
           <w:numId w:val="3"/>
         </w:numPr>
       </w:pPr>
-      <w:bookmarkStart w:id="23" w:name="_Toc470170553"/>
+      <w:bookmarkStart w:id="23" w:name="_Toc470187321"/>
       <w:r>
         <w:t>Enemigo perro (</w:t>
       </w:r>
@@ -2263,6 +2420,51 @@
       </w:r>
       <w:bookmarkEnd w:id="23"/>
     </w:p>
+    <w:p/>
+    <w:p>
+      <w:pPr>
+        <w:pStyle w:val="Prrafodelista"/>
+        <w:numPr>
+          <w:ilvl w:val="0"/>
+          <w:numId w:val="14"/>
+        </w:numPr>
+      </w:pPr>
+      <w:r>
+        <w:t>Camina (a cuatro patas).</w:t>
+      </w:r>
+    </w:p>
+    <w:p>
+      <w:pPr>
+        <w:pStyle w:val="Prrafodelista"/>
+        <w:numPr>
+          <w:ilvl w:val="0"/>
+          <w:numId w:val="14"/>
+        </w:numPr>
+      </w:pPr>
+      <w:r>
+        <w:t>Ataque cuerpo a cuerpo: muerde y suelta rápidamente.</w:t>
+      </w:r>
+    </w:p>
+    <w:p>
+      <w:pPr>
+        <w:pStyle w:val="Prrafodelista"/>
+        <w:numPr>
+          <w:ilvl w:val="0"/>
+          <w:numId w:val="14"/>
+        </w:numPr>
+      </w:pPr>
+      <w:r>
+        <w:t>Ataque cuerpo a cuerpo: se lanza sobre el jugador</w:t>
+      </w:r>
+      <w:r>
+        <w:t xml:space="preserve"> derribándole,</w:t>
+      </w:r>
+      <w:r>
+        <w:t xml:space="preserve"> y muerde sobre él.</w:t>
+      </w:r>
+    </w:p>
+    <w:p/>
+    <w:p/>
     <w:p>
       <w:pPr>
         <w:pStyle w:val="Ttulo21"/>
@@ -2271,7 +2473,7 @@
           <w:numId w:val="3"/>
         </w:numPr>
       </w:pPr>
-      <w:bookmarkStart w:id="24" w:name="_Toc470170554"/>
+      <w:bookmarkStart w:id="24" w:name="_Toc470187322"/>
       <w:r>
         <w:t>Enemigo sin piernas (</w:t>
       </w:r>
@@ -2284,6 +2486,43 @@
         <w:t>).</w:t>
       </w:r>
       <w:bookmarkEnd w:id="24"/>
+    </w:p>
+    <w:p/>
+    <w:p>
+      <w:pPr>
+        <w:pStyle w:val="Prrafodelista"/>
+        <w:numPr>
+          <w:ilvl w:val="0"/>
+          <w:numId w:val="15"/>
+        </w:numPr>
+      </w:pPr>
+      <w:r>
+        <w:t>Se arrastra utilizando sus brazos.</w:t>
+      </w:r>
+    </w:p>
+    <w:p>
+      <w:pPr>
+        <w:pStyle w:val="Prrafodelista"/>
+        <w:numPr>
+          <w:ilvl w:val="0"/>
+          <w:numId w:val="15"/>
+        </w:numPr>
+      </w:pPr>
+      <w:r>
+        <w:t>Ataque cuerpo a cuerpo: agarra con fuerza al jugador.</w:t>
+      </w:r>
+    </w:p>
+    <w:p>
+      <w:pPr>
+        <w:pStyle w:val="Prrafodelista"/>
+        <w:ind w:left="720"/>
+      </w:pPr>
+    </w:p>
+    <w:p>
+      <w:pPr>
+        <w:pStyle w:val="Prrafodelista"/>
+        <w:ind w:left="720"/>
+      </w:pPr>
     </w:p>
     <w:p>
       <w:pPr>
@@ -2293,7 +2532,7 @@
           <w:numId w:val="3"/>
         </w:numPr>
       </w:pPr>
-      <w:bookmarkStart w:id="25" w:name="_Toc470170555"/>
+      <w:bookmarkStart w:id="25" w:name="_Toc470187323"/>
       <w:r>
         <w:t>Enemigo humanoide (</w:t>
       </w:r>
@@ -2307,40 +2546,45 @@
       </w:r>
       <w:bookmarkEnd w:id="25"/>
     </w:p>
+    <w:p/>
     <w:p>
       <w:pPr>
-        <w:ind w:left="426"/>
-        <w:rPr>
-          <w:i/>
-        </w:rPr>
-      </w:pPr>
-      <w:r>
-        <w:rPr>
-          <w:i/>
-        </w:rPr>
-        <w:t xml:space="preserve">Sigue al </w:t>
-      </w:r>
-      <w:proofErr w:type="spellStart"/>
-      <w:r>
-        <w:rPr>
-          <w:i/>
-        </w:rPr>
-        <w:t>player</w:t>
-      </w:r>
-      <w:proofErr w:type="spellEnd"/>
-      <w:r>
-        <w:rPr>
-          <w:i/>
-        </w:rPr>
-        <w:t xml:space="preserve"> en caso de que entre en su rango de visión</w:t>
-      </w:r>
-      <w:r>
-        <w:rPr>
-          <w:i/>
-        </w:rPr>
-        <w:t>.</w:t>
+        <w:pStyle w:val="Prrafodelista"/>
+        <w:numPr>
+          <w:ilvl w:val="0"/>
+          <w:numId w:val="16"/>
+        </w:numPr>
+      </w:pPr>
+      <w:r>
+        <w:t>Camina.</w:t>
       </w:r>
     </w:p>
+    <w:p>
+      <w:pPr>
+        <w:pStyle w:val="Prrafodelista"/>
+        <w:numPr>
+          <w:ilvl w:val="0"/>
+          <w:numId w:val="16"/>
+        </w:numPr>
+      </w:pPr>
+      <w:r>
+        <w:t>Ataque cuerpo a cuerpo: golpea con sus garras.</w:t>
+      </w:r>
+    </w:p>
+    <w:p>
+      <w:pPr>
+        <w:pStyle w:val="Prrafodelista"/>
+        <w:numPr>
+          <w:ilvl w:val="0"/>
+          <w:numId w:val="16"/>
+        </w:numPr>
+      </w:pPr>
+      <w:r>
+        <w:t xml:space="preserve"> Ataque a distancia: dispara ácido por la boca.</w:t>
+      </w:r>
+    </w:p>
+    <w:p/>
+    <w:p/>
     <w:p>
       <w:pPr>
         <w:pStyle w:val="Ttulo21"/>
@@ -2349,7 +2593,7 @@
           <w:numId w:val="3"/>
         </w:numPr>
       </w:pPr>
-      <w:bookmarkStart w:id="26" w:name="_Toc470170556"/>
+      <w:bookmarkStart w:id="26" w:name="_Toc470187324"/>
       <w:r>
         <w:t xml:space="preserve">Enemigo </w:t>
       </w:r>
@@ -2369,7 +2613,166 @@
       </w:r>
       <w:bookmarkEnd w:id="26"/>
     </w:p>
-    <w:p/>
+    <w:p>
+      <w:pPr>
+        <w:tabs>
+          <w:tab w:val="left" w:pos="2085"/>
+        </w:tabs>
+      </w:pPr>
+      <w:r>
+        <w:tab/>
+      </w:r>
+    </w:p>
+    <w:p>
+      <w:pPr>
+        <w:pStyle w:val="Prrafodelista"/>
+        <w:numPr>
+          <w:ilvl w:val="0"/>
+          <w:numId w:val="17"/>
+        </w:numPr>
+        <w:autoSpaceDE w:val="0"/>
+        <w:autoSpaceDN w:val="0"/>
+        <w:adjustRightInd w:val="0"/>
+        <w:spacing w:after="0" w:line="240" w:lineRule="auto"/>
+        <w:rPr>
+          <w:rFonts w:ascii="Calibri" w:hAnsi="Calibri" w:cs="Calibri"/>
+        </w:rPr>
+      </w:pPr>
+      <w:r>
+        <w:rPr>
+          <w:rFonts w:ascii="Calibri" w:hAnsi="Calibri" w:cs="Calibri"/>
+        </w:rPr>
+        <w:t>No se desplaza.</w:t>
+      </w:r>
+    </w:p>
+    <w:p>
+      <w:pPr>
+        <w:pStyle w:val="Prrafodelista"/>
+        <w:numPr>
+          <w:ilvl w:val="0"/>
+          <w:numId w:val="17"/>
+        </w:numPr>
+        <w:autoSpaceDE w:val="0"/>
+        <w:autoSpaceDN w:val="0"/>
+        <w:adjustRightInd w:val="0"/>
+        <w:spacing w:after="0" w:line="240" w:lineRule="auto"/>
+        <w:rPr>
+          <w:rFonts w:ascii="Calibri" w:hAnsi="Calibri" w:cs="Calibri"/>
+        </w:rPr>
+      </w:pPr>
+      <w:r>
+        <w:rPr>
+          <w:rFonts w:ascii="Calibri" w:hAnsi="Calibri" w:cs="Calibri"/>
+        </w:rPr>
+        <w:t>Ataque cuerpo a cuerpo: tiene toxicidad (es un ataque pasivo: hace daño al pegar cuerpo a</w:t>
+      </w:r>
+      <w:r>
+        <w:rPr>
+          <w:rFonts w:ascii="Calibri" w:hAnsi="Calibri" w:cs="Calibri"/>
+        </w:rPr>
+        <w:t xml:space="preserve"> </w:t>
+      </w:r>
+      <w:r>
+        <w:rPr>
+          <w:rFonts w:ascii="Calibri" w:hAnsi="Calibri" w:cs="Calibri"/>
+        </w:rPr>
+        <w:t>cuerpo).</w:t>
+      </w:r>
+    </w:p>
+    <w:p>
+      <w:pPr>
+        <w:pStyle w:val="Prrafodelista"/>
+        <w:numPr>
+          <w:ilvl w:val="0"/>
+          <w:numId w:val="17"/>
+        </w:numPr>
+        <w:autoSpaceDE w:val="0"/>
+        <w:autoSpaceDN w:val="0"/>
+        <w:adjustRightInd w:val="0"/>
+        <w:spacing w:after="0" w:line="240" w:lineRule="auto"/>
+        <w:rPr>
+          <w:rFonts w:ascii="Calibri" w:hAnsi="Calibri" w:cs="Calibri"/>
+        </w:rPr>
+      </w:pPr>
+      <w:r>
+        <w:rPr>
+          <w:rFonts w:ascii="Calibri" w:hAnsi="Calibri" w:cs="Calibri"/>
+        </w:rPr>
+        <w:t xml:space="preserve">Cada cierto tiempo (variable) crea un </w:t>
+      </w:r>
+      <w:r>
+        <w:rPr>
+          <w:rFonts w:ascii="Calibri" w:hAnsi="Calibri" w:cs="Calibri"/>
+        </w:rPr>
+        <w:t>alienígena nuevo, que podrá ser:</w:t>
+      </w:r>
+    </w:p>
+    <w:p>
+      <w:pPr>
+        <w:pStyle w:val="Prrafodelista"/>
+        <w:numPr>
+          <w:ilvl w:val="0"/>
+          <w:numId w:val="18"/>
+        </w:numPr>
+        <w:autoSpaceDE w:val="0"/>
+        <w:autoSpaceDN w:val="0"/>
+        <w:adjustRightInd w:val="0"/>
+        <w:spacing w:after="0" w:line="240" w:lineRule="auto"/>
+        <w:rPr>
+          <w:rFonts w:ascii="Calibri" w:hAnsi="Calibri" w:cs="Calibri"/>
+        </w:rPr>
+      </w:pPr>
+      <w:r>
+        <w:rPr>
+          <w:rFonts w:ascii="Calibri" w:hAnsi="Calibri" w:cs="Calibri"/>
+        </w:rPr>
+        <w:t>Alienígena humanoide</w:t>
+      </w:r>
+    </w:p>
+    <w:p>
+      <w:pPr>
+        <w:pStyle w:val="Prrafodelista"/>
+        <w:numPr>
+          <w:ilvl w:val="0"/>
+          <w:numId w:val="18"/>
+        </w:numPr>
+        <w:autoSpaceDE w:val="0"/>
+        <w:autoSpaceDN w:val="0"/>
+        <w:adjustRightInd w:val="0"/>
+        <w:spacing w:after="0" w:line="240" w:lineRule="auto"/>
+        <w:rPr>
+          <w:rFonts w:ascii="Calibri" w:hAnsi="Calibri" w:cs="Calibri"/>
+        </w:rPr>
+      </w:pPr>
+      <w:r>
+        <w:rPr>
+          <w:rFonts w:ascii="Calibri" w:hAnsi="Calibri" w:cs="Calibri"/>
+        </w:rPr>
+        <w:t>Alienígena perro</w:t>
+      </w:r>
+    </w:p>
+    <w:p>
+      <w:pPr>
+        <w:pStyle w:val="Prrafodelista"/>
+        <w:numPr>
+          <w:ilvl w:val="0"/>
+          <w:numId w:val="18"/>
+        </w:numPr>
+        <w:autoSpaceDE w:val="0"/>
+        <w:autoSpaceDN w:val="0"/>
+        <w:adjustRightInd w:val="0"/>
+        <w:spacing w:after="0" w:line="240" w:lineRule="auto"/>
+        <w:rPr>
+          <w:rFonts w:ascii="Calibri" w:hAnsi="Calibri" w:cs="Calibri"/>
+        </w:rPr>
+      </w:pPr>
+      <w:r>
+        <w:rPr>
+          <w:rFonts w:ascii="Calibri" w:hAnsi="Calibri" w:cs="Calibri"/>
+        </w:rPr>
+        <w:t>Alienígena sin piernas</w:t>
+      </w:r>
+    </w:p>
     <w:p>
       <w:pPr>
         <w:pStyle w:val="Ttulo1"/>
@@ -2381,17 +2784,19 @@
       <w:bookmarkStart w:id="27" w:name="_Toc462057882"/>
       <w:bookmarkStart w:id="28" w:name="_Toc462057883"/>
       <w:bookmarkStart w:id="29" w:name="_Toc462057884"/>
-      <w:bookmarkStart w:id="30" w:name="_Toc470170557"/>
+      <w:bookmarkStart w:id="30" w:name="_Toc470187325"/>
       <w:bookmarkEnd w:id="27"/>
       <w:bookmarkEnd w:id="28"/>
       <w:proofErr w:type="spellStart"/>
       <w:r>
+        <w:lastRenderedPageBreak/>
         <w:t>Changelog</w:t>
       </w:r>
       <w:bookmarkEnd w:id="29"/>
       <w:bookmarkEnd w:id="30"/>
       <w:proofErr w:type="spellEnd"/>
     </w:p>
+    <w:p/>
     <w:p>
       <w:pPr>
         <w:pStyle w:val="Prrafodelista"/>
@@ -2424,6 +2829,55 @@
       <w:r>
         <w:t xml:space="preserve"> - Creación del documento.</w:t>
       </w:r>
+    </w:p>
+    <w:p>
+      <w:pPr>
+        <w:pStyle w:val="Prrafodelista"/>
+        <w:numPr>
+          <w:ilvl w:val="0"/>
+          <w:numId w:val="11"/>
+        </w:numPr>
+      </w:pPr>
+      <w:r>
+        <w:rPr>
+          <w:b/>
+          <w:color w:val="2E74B5" w:themeColor="accent1" w:themeShade="BF"/>
+        </w:rPr>
+        <w:t>0.2</w:t>
+      </w:r>
+      <w:r>
+        <w:rPr>
+          <w:color w:val="2E74B5" w:themeColor="accent1" w:themeShade="BF"/>
+        </w:rPr>
+        <w:t xml:space="preserve"> </w:t>
+      </w:r>
+      <w:r>
+        <w:t xml:space="preserve">- 22/12/2016 – </w:t>
+      </w:r>
+      <w:r>
+        <w:t>Marina</w:t>
+      </w:r>
+      <w:r>
+        <w:t xml:space="preserve"> </w:t>
+      </w:r>
+      <w:r>
+        <w:t>–</w:t>
+      </w:r>
+      <w:r>
+        <w:t xml:space="preserve"> </w:t>
+      </w:r>
+      <w:r>
+        <w:t>Se rellena el</w:t>
+      </w:r>
+      <w:r>
+        <w:t xml:space="preserve"> documento.</w:t>
+      </w:r>
+    </w:p>
+    <w:p>
+      <w:pPr>
+        <w:pStyle w:val="Prrafodelista"/>
+        <w:ind w:left="720"/>
+      </w:pPr>
     </w:p>
     <w:sectPr>
       <w:headerReference w:type="default" r:id="rId8"/>
@@ -2516,7 +2970,7 @@
         <w:rFonts w:asciiTheme="majorHAnsi" w:eastAsiaTheme="majorEastAsia" w:hAnsiTheme="majorHAnsi" w:cstheme="majorBidi"/>
         <w:noProof/>
       </w:rPr>
-      <w:t>2</w:t>
+      <w:t>3</w:t>
     </w:r>
     <w:r>
       <w:rPr>
@@ -2980,6 +3434,119 @@
     </w:lvl>
   </w:abstractNum>
   <w:abstractNum w:abstractNumId="2" w15:restartNumberingAfterBreak="0">
+    <w:nsid w:val="243D63E9"/>
+    <w:multiLevelType w:val="hybridMultilevel"/>
+    <w:tmpl w:val="67D4C5E4"/>
+    <w:lvl w:ilvl="0" w:tplc="0C0A0001">
+      <w:start w:val="1"/>
+      <w:numFmt w:val="bullet"/>
+      <w:lvlText w:val=""/>
+      <w:lvlJc w:val="left"/>
+      <w:pPr>
+        <w:ind w:left="720" w:hanging="360"/>
+      </w:pPr>
+      <w:rPr>
+        <w:rFonts w:ascii="Symbol" w:hAnsi="Symbol" w:hint="default"/>
+      </w:rPr>
+    </w:lvl>
+    <w:lvl w:ilvl="1" w:tplc="0C0A0003" w:tentative="1">
+      <w:start w:val="1"/>
+      <w:numFmt w:val="bullet"/>
+      <w:lvlText w:val="o"/>
+      <w:lvlJc w:val="left"/>
+      <w:pPr>
+        <w:ind w:left="1440" w:hanging="360"/>
+      </w:pPr>
+      <w:rPr>
+        <w:rFonts w:ascii="Courier New" w:hAnsi="Courier New" w:cs="Courier New" w:hint="default"/>
+      </w:rPr>
+    </w:lvl>
+    <w:lvl w:ilvl="2" w:tplc="0C0A0005" w:tentative="1">
+      <w:start w:val="1"/>
+      <w:numFmt w:val="bullet"/>
+      <w:lvlText w:val=""/>
+      <w:lvlJc w:val="left"/>
+      <w:pPr>
+        <w:ind w:left="2160" w:hanging="360"/>
+      </w:pPr>
+      <w:rPr>
+        <w:rFonts w:ascii="Wingdings" w:hAnsi="Wingdings" w:hint="default"/>
+      </w:rPr>
+    </w:lvl>
+    <w:lvl w:ilvl="3" w:tplc="0C0A0001" w:tentative="1">
+      <w:start w:val="1"/>
+      <w:numFmt w:val="bullet"/>
+      <w:lvlText w:val=""/>
+      <w:lvlJc w:val="left"/>
+      <w:pPr>
+        <w:ind w:left="2880" w:hanging="360"/>
+      </w:pPr>
+      <w:rPr>
+        <w:rFonts w:ascii="Symbol" w:hAnsi="Symbol" w:hint="default"/>
+      </w:rPr>
+    </w:lvl>
+    <w:lvl w:ilvl="4" w:tplc="0C0A0003" w:tentative="1">
+      <w:start w:val="1"/>
+      <w:numFmt w:val="bullet"/>
+      <w:lvlText w:val="o"/>
+      <w:lvlJc w:val="left"/>
+      <w:pPr>
+        <w:ind w:left="3600" w:hanging="360"/>
+      </w:pPr>
+      <w:rPr>
+        <w:rFonts w:ascii="Courier New" w:hAnsi="Courier New" w:cs="Courier New" w:hint="default"/>
+      </w:rPr>
+    </w:lvl>
+    <w:lvl w:ilvl="5" w:tplc="0C0A0005" w:tentative="1">
+      <w:start w:val="1"/>
+      <w:numFmt w:val="bullet"/>
+      <w:lvlText w:val=""/>
+      <w:lvlJc w:val="left"/>
+      <w:pPr>
+        <w:ind w:left="4320" w:hanging="360"/>
+      </w:pPr>
+      <w:rPr>
+        <w:rFonts w:ascii="Wingdings" w:hAnsi="Wingdings" w:hint="default"/>
+      </w:rPr>
+    </w:lvl>
+    <w:lvl w:ilvl="6" w:tplc="0C0A0001" w:tentative="1">
+      <w:start w:val="1"/>
+      <w:numFmt w:val="bullet"/>
+      <w:lvlText w:val=""/>
+      <w:lvlJc w:val="left"/>
+      <w:pPr>
+        <w:ind w:left="5040" w:hanging="360"/>
+      </w:pPr>
+      <w:rPr>
+        <w:rFonts w:ascii="Symbol" w:hAnsi="Symbol" w:hint="default"/>
+      </w:rPr>
+    </w:lvl>
+    <w:lvl w:ilvl="7" w:tplc="0C0A0003" w:tentative="1">
+      <w:start w:val="1"/>
+      <w:numFmt w:val="bullet"/>
+      <w:lvlText w:val="o"/>
+      <w:lvlJc w:val="left"/>
+      <w:pPr>
+        <w:ind w:left="5760" w:hanging="360"/>
+      </w:pPr>
+      <w:rPr>
+        <w:rFonts w:ascii="Courier New" w:hAnsi="Courier New" w:cs="Courier New" w:hint="default"/>
+      </w:rPr>
+    </w:lvl>
+    <w:lvl w:ilvl="8" w:tplc="0C0A0005" w:tentative="1">
+      <w:start w:val="1"/>
+      <w:numFmt w:val="bullet"/>
+      <w:lvlText w:val=""/>
+      <w:lvlJc w:val="left"/>
+      <w:pPr>
+        <w:ind w:left="6480" w:hanging="360"/>
+      </w:pPr>
+      <w:rPr>
+        <w:rFonts w:ascii="Wingdings" w:hAnsi="Wingdings" w:hint="default"/>
+      </w:rPr>
+    </w:lvl>
+  </w:abstractNum>
+  <w:abstractNum w:abstractNumId="3" w15:restartNumberingAfterBreak="0">
     <w:nsid w:val="31EB394F"/>
     <w:multiLevelType w:val="multilevel"/>
     <w:tmpl w:val="78BAF288"/>
@@ -3101,7 +3668,120 @@
       </w:pPr>
     </w:lvl>
   </w:abstractNum>
-  <w:abstractNum w:abstractNumId="3" w15:restartNumberingAfterBreak="0">
+  <w:abstractNum w:abstractNumId="4" w15:restartNumberingAfterBreak="0">
+    <w:nsid w:val="342533E0"/>
+    <w:multiLevelType w:val="hybridMultilevel"/>
+    <w:tmpl w:val="A766744A"/>
+    <w:lvl w:ilvl="0" w:tplc="0C0A0001">
+      <w:start w:val="1"/>
+      <w:numFmt w:val="bullet"/>
+      <w:lvlText w:val=""/>
+      <w:lvlJc w:val="left"/>
+      <w:pPr>
+        <w:ind w:left="720" w:hanging="360"/>
+      </w:pPr>
+      <w:rPr>
+        <w:rFonts w:ascii="Symbol" w:hAnsi="Symbol" w:hint="default"/>
+      </w:rPr>
+    </w:lvl>
+    <w:lvl w:ilvl="1" w:tplc="0C0A0003" w:tentative="1">
+      <w:start w:val="1"/>
+      <w:numFmt w:val="bullet"/>
+      <w:lvlText w:val="o"/>
+      <w:lvlJc w:val="left"/>
+      <w:pPr>
+        <w:ind w:left="1440" w:hanging="360"/>
+      </w:pPr>
+      <w:rPr>
+        <w:rFonts w:ascii="Courier New" w:hAnsi="Courier New" w:cs="Courier New" w:hint="default"/>
+      </w:rPr>
+    </w:lvl>
+    <w:lvl w:ilvl="2" w:tplc="0C0A0005" w:tentative="1">
+      <w:start w:val="1"/>
+      <w:numFmt w:val="bullet"/>
+      <w:lvlText w:val=""/>
+      <w:lvlJc w:val="left"/>
+      <w:pPr>
+        <w:ind w:left="2160" w:hanging="360"/>
+      </w:pPr>
+      <w:rPr>
+        <w:rFonts w:ascii="Wingdings" w:hAnsi="Wingdings" w:hint="default"/>
+      </w:rPr>
+    </w:lvl>
+    <w:lvl w:ilvl="3" w:tplc="0C0A0001" w:tentative="1">
+      <w:start w:val="1"/>
+      <w:numFmt w:val="bullet"/>
+      <w:lvlText w:val=""/>
+      <w:lvlJc w:val="left"/>
+      <w:pPr>
+        <w:ind w:left="2880" w:hanging="360"/>
+      </w:pPr>
+      <w:rPr>
+        <w:rFonts w:ascii="Symbol" w:hAnsi="Symbol" w:hint="default"/>
+      </w:rPr>
+    </w:lvl>
+    <w:lvl w:ilvl="4" w:tplc="0C0A0003" w:tentative="1">
+      <w:start w:val="1"/>
+      <w:numFmt w:val="bullet"/>
+      <w:lvlText w:val="o"/>
+      <w:lvlJc w:val="left"/>
+      <w:pPr>
+        <w:ind w:left="3600" w:hanging="360"/>
+      </w:pPr>
+      <w:rPr>
+        <w:rFonts w:ascii="Courier New" w:hAnsi="Courier New" w:cs="Courier New" w:hint="default"/>
+      </w:rPr>
+    </w:lvl>
+    <w:lvl w:ilvl="5" w:tplc="0C0A0005" w:tentative="1">
+      <w:start w:val="1"/>
+      <w:numFmt w:val="bullet"/>
+      <w:lvlText w:val=""/>
+      <w:lvlJc w:val="left"/>
+      <w:pPr>
+        <w:ind w:left="4320" w:hanging="360"/>
+      </w:pPr>
+      <w:rPr>
+        <w:rFonts w:ascii="Wingdings" w:hAnsi="Wingdings" w:hint="default"/>
+      </w:rPr>
+    </w:lvl>
+    <w:lvl w:ilvl="6" w:tplc="0C0A0001" w:tentative="1">
+      <w:start w:val="1"/>
+      <w:numFmt w:val="bullet"/>
+      <w:lvlText w:val=""/>
+      <w:lvlJc w:val="left"/>
+      <w:pPr>
+        <w:ind w:left="5040" w:hanging="360"/>
+      </w:pPr>
+      <w:rPr>
+        <w:rFonts w:ascii="Symbol" w:hAnsi="Symbol" w:hint="default"/>
+      </w:rPr>
+    </w:lvl>
+    <w:lvl w:ilvl="7" w:tplc="0C0A0003" w:tentative="1">
+      <w:start w:val="1"/>
+      <w:numFmt w:val="bullet"/>
+      <w:lvlText w:val="o"/>
+      <w:lvlJc w:val="left"/>
+      <w:pPr>
+        <w:ind w:left="5760" w:hanging="360"/>
+      </w:pPr>
+      <w:rPr>
+        <w:rFonts w:ascii="Courier New" w:hAnsi="Courier New" w:cs="Courier New" w:hint="default"/>
+      </w:rPr>
+    </w:lvl>
+    <w:lvl w:ilvl="8" w:tplc="0C0A0005" w:tentative="1">
+      <w:start w:val="1"/>
+      <w:numFmt w:val="bullet"/>
+      <w:lvlText w:val=""/>
+      <w:lvlJc w:val="left"/>
+      <w:pPr>
+        <w:ind w:left="6480" w:hanging="360"/>
+      </w:pPr>
+      <w:rPr>
+        <w:rFonts w:ascii="Wingdings" w:hAnsi="Wingdings" w:hint="default"/>
+      </w:rPr>
+    </w:lvl>
+  </w:abstractNum>
+  <w:abstractNum w:abstractNumId="5" w15:restartNumberingAfterBreak="0">
     <w:nsid w:val="38ED25E8"/>
     <w:multiLevelType w:val="hybridMultilevel"/>
     <w:tmpl w:val="DBBC539A"/>
@@ -3216,7 +3896,7 @@
       </w:rPr>
     </w:lvl>
   </w:abstractNum>
-  <w:abstractNum w:abstractNumId="4" w15:restartNumberingAfterBreak="0">
+  <w:abstractNum w:abstractNumId="6" w15:restartNumberingAfterBreak="0">
     <w:nsid w:val="3E435217"/>
     <w:multiLevelType w:val="hybridMultilevel"/>
     <w:tmpl w:val="E79E4370"/>
@@ -3329,7 +4009,7 @@
       </w:rPr>
     </w:lvl>
   </w:abstractNum>
-  <w:abstractNum w:abstractNumId="5" w15:restartNumberingAfterBreak="0">
+  <w:abstractNum w:abstractNumId="7" w15:restartNumberingAfterBreak="0">
     <w:nsid w:val="4EC240D1"/>
     <w:multiLevelType w:val="hybridMultilevel"/>
     <w:tmpl w:val="C8867020"/>
@@ -3469,7 +4149,7 @@
       </w:rPr>
     </w:lvl>
   </w:abstractNum>
-  <w:abstractNum w:abstractNumId="6" w15:restartNumberingAfterBreak="0">
+  <w:abstractNum w:abstractNumId="8" w15:restartNumberingAfterBreak="0">
     <w:nsid w:val="4ED1000D"/>
     <w:multiLevelType w:val="multilevel"/>
     <w:tmpl w:val="040A001F"/>
@@ -3558,7 +4238,572 @@
       </w:pPr>
     </w:lvl>
   </w:abstractNum>
-  <w:abstractNum w:abstractNumId="7" w15:restartNumberingAfterBreak="0">
+  <w:abstractNum w:abstractNumId="9" w15:restartNumberingAfterBreak="0">
+    <w:nsid w:val="5D456195"/>
+    <w:multiLevelType w:val="hybridMultilevel"/>
+    <w:tmpl w:val="B3F0B4AC"/>
+    <w:lvl w:ilvl="0" w:tplc="0C0A0001">
+      <w:start w:val="1"/>
+      <w:numFmt w:val="bullet"/>
+      <w:lvlText w:val=""/>
+      <w:lvlJc w:val="left"/>
+      <w:pPr>
+        <w:ind w:left="720" w:hanging="360"/>
+      </w:pPr>
+      <w:rPr>
+        <w:rFonts w:ascii="Symbol" w:hAnsi="Symbol" w:hint="default"/>
+      </w:rPr>
+    </w:lvl>
+    <w:lvl w:ilvl="1" w:tplc="0C0A0003" w:tentative="1">
+      <w:start w:val="1"/>
+      <w:numFmt w:val="bullet"/>
+      <w:lvlText w:val="o"/>
+      <w:lvlJc w:val="left"/>
+      <w:pPr>
+        <w:ind w:left="1440" w:hanging="360"/>
+      </w:pPr>
+      <w:rPr>
+        <w:rFonts w:ascii="Courier New" w:hAnsi="Courier New" w:cs="Courier New" w:hint="default"/>
+      </w:rPr>
+    </w:lvl>
+    <w:lvl w:ilvl="2" w:tplc="0C0A0005" w:tentative="1">
+      <w:start w:val="1"/>
+      <w:numFmt w:val="bullet"/>
+      <w:lvlText w:val=""/>
+      <w:lvlJc w:val="left"/>
+      <w:pPr>
+        <w:ind w:left="2160" w:hanging="360"/>
+      </w:pPr>
+      <w:rPr>
+        <w:rFonts w:ascii="Wingdings" w:hAnsi="Wingdings" w:hint="default"/>
+      </w:rPr>
+    </w:lvl>
+    <w:lvl w:ilvl="3" w:tplc="0C0A0001" w:tentative="1">
+      <w:start w:val="1"/>
+      <w:numFmt w:val="bullet"/>
+      <w:lvlText w:val=""/>
+      <w:lvlJc w:val="left"/>
+      <w:pPr>
+        <w:ind w:left="2880" w:hanging="360"/>
+      </w:pPr>
+      <w:rPr>
+        <w:rFonts w:ascii="Symbol" w:hAnsi="Symbol" w:hint="default"/>
+      </w:rPr>
+    </w:lvl>
+    <w:lvl w:ilvl="4" w:tplc="0C0A0003" w:tentative="1">
+      <w:start w:val="1"/>
+      <w:numFmt w:val="bullet"/>
+      <w:lvlText w:val="o"/>
+      <w:lvlJc w:val="left"/>
+      <w:pPr>
+        <w:ind w:left="3600" w:hanging="360"/>
+      </w:pPr>
+      <w:rPr>
+        <w:rFonts w:ascii="Courier New" w:hAnsi="Courier New" w:cs="Courier New" w:hint="default"/>
+      </w:rPr>
+    </w:lvl>
+    <w:lvl w:ilvl="5" w:tplc="0C0A0005" w:tentative="1">
+      <w:start w:val="1"/>
+      <w:numFmt w:val="bullet"/>
+      <w:lvlText w:val=""/>
+      <w:lvlJc w:val="left"/>
+      <w:pPr>
+        <w:ind w:left="4320" w:hanging="360"/>
+      </w:pPr>
+      <w:rPr>
+        <w:rFonts w:ascii="Wingdings" w:hAnsi="Wingdings" w:hint="default"/>
+      </w:rPr>
+    </w:lvl>
+    <w:lvl w:ilvl="6" w:tplc="0C0A0001" w:tentative="1">
+      <w:start w:val="1"/>
+      <w:numFmt w:val="bullet"/>
+      <w:lvlText w:val=""/>
+      <w:lvlJc w:val="left"/>
+      <w:pPr>
+        <w:ind w:left="5040" w:hanging="360"/>
+      </w:pPr>
+      <w:rPr>
+        <w:rFonts w:ascii="Symbol" w:hAnsi="Symbol" w:hint="default"/>
+      </w:rPr>
+    </w:lvl>
+    <w:lvl w:ilvl="7" w:tplc="0C0A0003" w:tentative="1">
+      <w:start w:val="1"/>
+      <w:numFmt w:val="bullet"/>
+      <w:lvlText w:val="o"/>
+      <w:lvlJc w:val="left"/>
+      <w:pPr>
+        <w:ind w:left="5760" w:hanging="360"/>
+      </w:pPr>
+      <w:rPr>
+        <w:rFonts w:ascii="Courier New" w:hAnsi="Courier New" w:cs="Courier New" w:hint="default"/>
+      </w:rPr>
+    </w:lvl>
+    <w:lvl w:ilvl="8" w:tplc="0C0A0005" w:tentative="1">
+      <w:start w:val="1"/>
+      <w:numFmt w:val="bullet"/>
+      <w:lvlText w:val=""/>
+      <w:lvlJc w:val="left"/>
+      <w:pPr>
+        <w:ind w:left="6480" w:hanging="360"/>
+      </w:pPr>
+      <w:rPr>
+        <w:rFonts w:ascii="Wingdings" w:hAnsi="Wingdings" w:hint="default"/>
+      </w:rPr>
+    </w:lvl>
+  </w:abstractNum>
+  <w:abstractNum w:abstractNumId="10" w15:restartNumberingAfterBreak="0">
+    <w:nsid w:val="72B13964"/>
+    <w:multiLevelType w:val="hybridMultilevel"/>
+    <w:tmpl w:val="DEA865F2"/>
+    <w:lvl w:ilvl="0" w:tplc="0C0A0001">
+      <w:start w:val="1"/>
+      <w:numFmt w:val="bullet"/>
+      <w:lvlText w:val=""/>
+      <w:lvlJc w:val="left"/>
+      <w:pPr>
+        <w:ind w:left="720" w:hanging="360"/>
+      </w:pPr>
+      <w:rPr>
+        <w:rFonts w:ascii="Symbol" w:hAnsi="Symbol" w:hint="default"/>
+      </w:rPr>
+    </w:lvl>
+    <w:lvl w:ilvl="1" w:tplc="0C0A0003" w:tentative="1">
+      <w:start w:val="1"/>
+      <w:numFmt w:val="bullet"/>
+      <w:lvlText w:val="o"/>
+      <w:lvlJc w:val="left"/>
+      <w:pPr>
+        <w:ind w:left="1440" w:hanging="360"/>
+      </w:pPr>
+      <w:rPr>
+        <w:rFonts w:ascii="Courier New" w:hAnsi="Courier New" w:cs="Courier New" w:hint="default"/>
+      </w:rPr>
+    </w:lvl>
+    <w:lvl w:ilvl="2" w:tplc="0C0A0005" w:tentative="1">
+      <w:start w:val="1"/>
+      <w:numFmt w:val="bullet"/>
+      <w:lvlText w:val=""/>
+      <w:lvlJc w:val="left"/>
+      <w:pPr>
+        <w:ind w:left="2160" w:hanging="360"/>
+      </w:pPr>
+      <w:rPr>
+        <w:rFonts w:ascii="Wingdings" w:hAnsi="Wingdings" w:hint="default"/>
+      </w:rPr>
+    </w:lvl>
+    <w:lvl w:ilvl="3" w:tplc="0C0A0001" w:tentative="1">
+      <w:start w:val="1"/>
+      <w:numFmt w:val="bullet"/>
+      <w:lvlText w:val=""/>
+      <w:lvlJc w:val="left"/>
+      <w:pPr>
+        <w:ind w:left="2880" w:hanging="360"/>
+      </w:pPr>
+      <w:rPr>
+        <w:rFonts w:ascii="Symbol" w:hAnsi="Symbol" w:hint="default"/>
+      </w:rPr>
+    </w:lvl>
+    <w:lvl w:ilvl="4" w:tplc="0C0A0003" w:tentative="1">
+      <w:start w:val="1"/>
+      <w:numFmt w:val="bullet"/>
+      <w:lvlText w:val="o"/>
+      <w:lvlJc w:val="left"/>
+      <w:pPr>
+        <w:ind w:left="3600" w:hanging="360"/>
+      </w:pPr>
+      <w:rPr>
+        <w:rFonts w:ascii="Courier New" w:hAnsi="Courier New" w:cs="Courier New" w:hint="default"/>
+      </w:rPr>
+    </w:lvl>
+    <w:lvl w:ilvl="5" w:tplc="0C0A0005" w:tentative="1">
+      <w:start w:val="1"/>
+      <w:numFmt w:val="bullet"/>
+      <w:lvlText w:val=""/>
+      <w:lvlJc w:val="left"/>
+      <w:pPr>
+        <w:ind w:left="4320" w:hanging="360"/>
+      </w:pPr>
+      <w:rPr>
+        <w:rFonts w:ascii="Wingdings" w:hAnsi="Wingdings" w:hint="default"/>
+      </w:rPr>
+    </w:lvl>
+    <w:lvl w:ilvl="6" w:tplc="0C0A0001" w:tentative="1">
+      <w:start w:val="1"/>
+      <w:numFmt w:val="bullet"/>
+      <w:lvlText w:val=""/>
+      <w:lvlJc w:val="left"/>
+      <w:pPr>
+        <w:ind w:left="5040" w:hanging="360"/>
+      </w:pPr>
+      <w:rPr>
+        <w:rFonts w:ascii="Symbol" w:hAnsi="Symbol" w:hint="default"/>
+      </w:rPr>
+    </w:lvl>
+    <w:lvl w:ilvl="7" w:tplc="0C0A0003" w:tentative="1">
+      <w:start w:val="1"/>
+      <w:numFmt w:val="bullet"/>
+      <w:lvlText w:val="o"/>
+      <w:lvlJc w:val="left"/>
+      <w:pPr>
+        <w:ind w:left="5760" w:hanging="360"/>
+      </w:pPr>
+      <w:rPr>
+        <w:rFonts w:ascii="Courier New" w:hAnsi="Courier New" w:cs="Courier New" w:hint="default"/>
+      </w:rPr>
+    </w:lvl>
+    <w:lvl w:ilvl="8" w:tplc="0C0A0005" w:tentative="1">
+      <w:start w:val="1"/>
+      <w:numFmt w:val="bullet"/>
+      <w:lvlText w:val=""/>
+      <w:lvlJc w:val="left"/>
+      <w:pPr>
+        <w:ind w:left="6480" w:hanging="360"/>
+      </w:pPr>
+      <w:rPr>
+        <w:rFonts w:ascii="Wingdings" w:hAnsi="Wingdings" w:hint="default"/>
+      </w:rPr>
+    </w:lvl>
+  </w:abstractNum>
+  <w:abstractNum w:abstractNumId="11" w15:restartNumberingAfterBreak="0">
+    <w:nsid w:val="754E0664"/>
+    <w:multiLevelType w:val="hybridMultilevel"/>
+    <w:tmpl w:val="9D0EA69C"/>
+    <w:lvl w:ilvl="0" w:tplc="0C0A0003">
+      <w:start w:val="1"/>
+      <w:numFmt w:val="bullet"/>
+      <w:lvlText w:val="o"/>
+      <w:lvlJc w:val="left"/>
+      <w:pPr>
+        <w:ind w:left="1440" w:hanging="360"/>
+      </w:pPr>
+      <w:rPr>
+        <w:rFonts w:ascii="Courier New" w:hAnsi="Courier New" w:cs="Courier New" w:hint="default"/>
+      </w:rPr>
+    </w:lvl>
+    <w:lvl w:ilvl="1" w:tplc="0C0A0003" w:tentative="1">
+      <w:start w:val="1"/>
+      <w:numFmt w:val="bullet"/>
+      <w:lvlText w:val="o"/>
+      <w:lvlJc w:val="left"/>
+      <w:pPr>
+        <w:ind w:left="2160" w:hanging="360"/>
+      </w:pPr>
+      <w:rPr>
+        <w:rFonts w:ascii="Courier New" w:hAnsi="Courier New" w:cs="Courier New" w:hint="default"/>
+      </w:rPr>
+    </w:lvl>
+    <w:lvl w:ilvl="2" w:tplc="0C0A0005" w:tentative="1">
+      <w:start w:val="1"/>
+      <w:numFmt w:val="bullet"/>
+      <w:lvlText w:val=""/>
+      <w:lvlJc w:val="left"/>
+      <w:pPr>
+        <w:ind w:left="2880" w:hanging="360"/>
+      </w:pPr>
+      <w:rPr>
+        <w:rFonts w:ascii="Wingdings" w:hAnsi="Wingdings" w:hint="default"/>
+      </w:rPr>
+    </w:lvl>
+    <w:lvl w:ilvl="3" w:tplc="0C0A0001" w:tentative="1">
+      <w:start w:val="1"/>
+      <w:numFmt w:val="bullet"/>
+      <w:lvlText w:val=""/>
+      <w:lvlJc w:val="left"/>
+      <w:pPr>
+        <w:ind w:left="3600" w:hanging="360"/>
+      </w:pPr>
+      <w:rPr>
+        <w:rFonts w:ascii="Symbol" w:hAnsi="Symbol" w:hint="default"/>
+      </w:rPr>
+    </w:lvl>
+    <w:lvl w:ilvl="4" w:tplc="0C0A0003" w:tentative="1">
+      <w:start w:val="1"/>
+      <w:numFmt w:val="bullet"/>
+      <w:lvlText w:val="o"/>
+      <w:lvlJc w:val="left"/>
+      <w:pPr>
+        <w:ind w:left="4320" w:hanging="360"/>
+      </w:pPr>
+      <w:rPr>
+        <w:rFonts w:ascii="Courier New" w:hAnsi="Courier New" w:cs="Courier New" w:hint="default"/>
+      </w:rPr>
+    </w:lvl>
+    <w:lvl w:ilvl="5" w:tplc="0C0A0005" w:tentative="1">
+      <w:start w:val="1"/>
+      <w:numFmt w:val="bullet"/>
+      <w:lvlText w:val=""/>
+      <w:lvlJc w:val="left"/>
+      <w:pPr>
+        <w:ind w:left="5040" w:hanging="360"/>
+      </w:pPr>
+      <w:rPr>
+        <w:rFonts w:ascii="Wingdings" w:hAnsi="Wingdings" w:hint="default"/>
+      </w:rPr>
+    </w:lvl>
+    <w:lvl w:ilvl="6" w:tplc="0C0A0001" w:tentative="1">
+      <w:start w:val="1"/>
+      <w:numFmt w:val="bullet"/>
+      <w:lvlText w:val=""/>
+      <w:lvlJc w:val="left"/>
+      <w:pPr>
+        <w:ind w:left="5760" w:hanging="360"/>
+      </w:pPr>
+      <w:rPr>
+        <w:rFonts w:ascii="Symbol" w:hAnsi="Symbol" w:hint="default"/>
+      </w:rPr>
+    </w:lvl>
+    <w:lvl w:ilvl="7" w:tplc="0C0A0003" w:tentative="1">
+      <w:start w:val="1"/>
+      <w:numFmt w:val="bullet"/>
+      <w:lvlText w:val="o"/>
+      <w:lvlJc w:val="left"/>
+      <w:pPr>
+        <w:ind w:left="6480" w:hanging="360"/>
+      </w:pPr>
+      <w:rPr>
+        <w:rFonts w:ascii="Courier New" w:hAnsi="Courier New" w:cs="Courier New" w:hint="default"/>
+      </w:rPr>
+    </w:lvl>
+    <w:lvl w:ilvl="8" w:tplc="0C0A0005" w:tentative="1">
+      <w:start w:val="1"/>
+      <w:numFmt w:val="bullet"/>
+      <w:lvlText w:val=""/>
+      <w:lvlJc w:val="left"/>
+      <w:pPr>
+        <w:ind w:left="7200" w:hanging="360"/>
+      </w:pPr>
+      <w:rPr>
+        <w:rFonts w:ascii="Wingdings" w:hAnsi="Wingdings" w:hint="default"/>
+      </w:rPr>
+    </w:lvl>
+  </w:abstractNum>
+  <w:abstractNum w:abstractNumId="12" w15:restartNumberingAfterBreak="0">
+    <w:nsid w:val="775A798D"/>
+    <w:multiLevelType w:val="hybridMultilevel"/>
+    <w:tmpl w:val="EBA23EAE"/>
+    <w:lvl w:ilvl="0" w:tplc="0C0A0001">
+      <w:start w:val="1"/>
+      <w:numFmt w:val="bullet"/>
+      <w:lvlText w:val=""/>
+      <w:lvlJc w:val="left"/>
+      <w:pPr>
+        <w:ind w:left="720" w:hanging="360"/>
+      </w:pPr>
+      <w:rPr>
+        <w:rFonts w:ascii="Symbol" w:hAnsi="Symbol" w:hint="default"/>
+      </w:rPr>
+    </w:lvl>
+    <w:lvl w:ilvl="1" w:tplc="0C0A0003" w:tentative="1">
+      <w:start w:val="1"/>
+      <w:numFmt w:val="bullet"/>
+      <w:lvlText w:val="o"/>
+      <w:lvlJc w:val="left"/>
+      <w:pPr>
+        <w:ind w:left="1440" w:hanging="360"/>
+      </w:pPr>
+      <w:rPr>
+        <w:rFonts w:ascii="Courier New" w:hAnsi="Courier New" w:cs="Courier New" w:hint="default"/>
+      </w:rPr>
+    </w:lvl>
+    <w:lvl w:ilvl="2" w:tplc="0C0A0005" w:tentative="1">
+      <w:start w:val="1"/>
+      <w:numFmt w:val="bullet"/>
+      <w:lvlText w:val=""/>
+      <w:lvlJc w:val="left"/>
+      <w:pPr>
+        <w:ind w:left="2160" w:hanging="360"/>
+      </w:pPr>
+      <w:rPr>
+        <w:rFonts w:ascii="Wingdings" w:hAnsi="Wingdings" w:hint="default"/>
+      </w:rPr>
+    </w:lvl>
+    <w:lvl w:ilvl="3" w:tplc="0C0A0001" w:tentative="1">
+      <w:start w:val="1"/>
+      <w:numFmt w:val="bullet"/>
+      <w:lvlText w:val=""/>
+      <w:lvlJc w:val="left"/>
+      <w:pPr>
+        <w:ind w:left="2880" w:hanging="360"/>
+      </w:pPr>
+      <w:rPr>
+        <w:rFonts w:ascii="Symbol" w:hAnsi="Symbol" w:hint="default"/>
+      </w:rPr>
+    </w:lvl>
+    <w:lvl w:ilvl="4" w:tplc="0C0A0003" w:tentative="1">
+      <w:start w:val="1"/>
+      <w:numFmt w:val="bullet"/>
+      <w:lvlText w:val="o"/>
+      <w:lvlJc w:val="left"/>
+      <w:pPr>
+        <w:ind w:left="3600" w:hanging="360"/>
+      </w:pPr>
+      <w:rPr>
+        <w:rFonts w:ascii="Courier New" w:hAnsi="Courier New" w:cs="Courier New" w:hint="default"/>
+      </w:rPr>
+    </w:lvl>
+    <w:lvl w:ilvl="5" w:tplc="0C0A0005" w:tentative="1">
+      <w:start w:val="1"/>
+      <w:numFmt w:val="bullet"/>
+      <w:lvlText w:val=""/>
+      <w:lvlJc w:val="left"/>
+      <w:pPr>
+        <w:ind w:left="4320" w:hanging="360"/>
+      </w:pPr>
+      <w:rPr>
+        <w:rFonts w:ascii="Wingdings" w:hAnsi="Wingdings" w:hint="default"/>
+      </w:rPr>
+    </w:lvl>
+    <w:lvl w:ilvl="6" w:tplc="0C0A0001" w:tentative="1">
+      <w:start w:val="1"/>
+      <w:numFmt w:val="bullet"/>
+      <w:lvlText w:val=""/>
+      <w:lvlJc w:val="left"/>
+      <w:pPr>
+        <w:ind w:left="5040" w:hanging="360"/>
+      </w:pPr>
+      <w:rPr>
+        <w:rFonts w:ascii="Symbol" w:hAnsi="Symbol" w:hint="default"/>
+      </w:rPr>
+    </w:lvl>
+    <w:lvl w:ilvl="7" w:tplc="0C0A0003" w:tentative="1">
+      <w:start w:val="1"/>
+      <w:numFmt w:val="bullet"/>
+      <w:lvlText w:val="o"/>
+      <w:lvlJc w:val="left"/>
+      <w:pPr>
+        <w:ind w:left="5760" w:hanging="360"/>
+      </w:pPr>
+      <w:rPr>
+        <w:rFonts w:ascii="Courier New" w:hAnsi="Courier New" w:cs="Courier New" w:hint="default"/>
+      </w:rPr>
+    </w:lvl>
+    <w:lvl w:ilvl="8" w:tplc="0C0A0005" w:tentative="1">
+      <w:start w:val="1"/>
+      <w:numFmt w:val="bullet"/>
+      <w:lvlText w:val=""/>
+      <w:lvlJc w:val="left"/>
+      <w:pPr>
+        <w:ind w:left="6480" w:hanging="360"/>
+      </w:pPr>
+      <w:rPr>
+        <w:rFonts w:ascii="Wingdings" w:hAnsi="Wingdings" w:hint="default"/>
+      </w:rPr>
+    </w:lvl>
+  </w:abstractNum>
+  <w:abstractNum w:abstractNumId="13" w15:restartNumberingAfterBreak="0">
+    <w:nsid w:val="79A16746"/>
+    <w:multiLevelType w:val="hybridMultilevel"/>
+    <w:tmpl w:val="64CA3782"/>
+    <w:lvl w:ilvl="0" w:tplc="0C0A0001">
+      <w:start w:val="1"/>
+      <w:numFmt w:val="bullet"/>
+      <w:lvlText w:val=""/>
+      <w:lvlJc w:val="left"/>
+      <w:pPr>
+        <w:ind w:left="720" w:hanging="360"/>
+      </w:pPr>
+      <w:rPr>
+        <w:rFonts w:ascii="Symbol" w:hAnsi="Symbol" w:hint="default"/>
+      </w:rPr>
+    </w:lvl>
+    <w:lvl w:ilvl="1" w:tplc="0C0A0003" w:tentative="1">
+      <w:start w:val="1"/>
+      <w:numFmt w:val="bullet"/>
+      <w:lvlText w:val="o"/>
+      <w:lvlJc w:val="left"/>
+      <w:pPr>
+        <w:ind w:left="1440" w:hanging="360"/>
+      </w:pPr>
+      <w:rPr>
+        <w:rFonts w:ascii="Courier New" w:hAnsi="Courier New" w:cs="Courier New" w:hint="default"/>
+      </w:rPr>
+    </w:lvl>
+    <w:lvl w:ilvl="2" w:tplc="0C0A0005" w:tentative="1">
+      <w:start w:val="1"/>
+      <w:numFmt w:val="bullet"/>
+      <w:lvlText w:val=""/>
+      <w:lvlJc w:val="left"/>
+      <w:pPr>
+        <w:ind w:left="2160" w:hanging="360"/>
+      </w:pPr>
+      <w:rPr>
+        <w:rFonts w:ascii="Wingdings" w:hAnsi="Wingdings" w:hint="default"/>
+      </w:rPr>
+    </w:lvl>
+    <w:lvl w:ilvl="3" w:tplc="0C0A0001" w:tentative="1">
+      <w:start w:val="1"/>
+      <w:numFmt w:val="bullet"/>
+      <w:lvlText w:val=""/>
+      <w:lvlJc w:val="left"/>
+      <w:pPr>
+        <w:ind w:left="2880" w:hanging="360"/>
+      </w:pPr>
+      <w:rPr>
+        <w:rFonts w:ascii="Symbol" w:hAnsi="Symbol" w:hint="default"/>
+      </w:rPr>
+    </w:lvl>
+    <w:lvl w:ilvl="4" w:tplc="0C0A0003" w:tentative="1">
+      <w:start w:val="1"/>
+      <w:numFmt w:val="bullet"/>
+      <w:lvlText w:val="o"/>
+      <w:lvlJc w:val="left"/>
+      <w:pPr>
+        <w:ind w:left="3600" w:hanging="360"/>
+      </w:pPr>
+      <w:rPr>
+        <w:rFonts w:ascii="Courier New" w:hAnsi="Courier New" w:cs="Courier New" w:hint="default"/>
+      </w:rPr>
+    </w:lvl>
+    <w:lvl w:ilvl="5" w:tplc="0C0A0005" w:tentative="1">
+      <w:start w:val="1"/>
+      <w:numFmt w:val="bullet"/>
+      <w:lvlText w:val=""/>
+      <w:lvlJc w:val="left"/>
+      <w:pPr>
+        <w:ind w:left="4320" w:hanging="360"/>
+      </w:pPr>
+      <w:rPr>
+        <w:rFonts w:ascii="Wingdings" w:hAnsi="Wingdings" w:hint="default"/>
+      </w:rPr>
+    </w:lvl>
+    <w:lvl w:ilvl="6" w:tplc="0C0A0001" w:tentative="1">
+      <w:start w:val="1"/>
+      <w:numFmt w:val="bullet"/>
+      <w:lvlText w:val=""/>
+      <w:lvlJc w:val="left"/>
+      <w:pPr>
+        <w:ind w:left="5040" w:hanging="360"/>
+      </w:pPr>
+      <w:rPr>
+        <w:rFonts w:ascii="Symbol" w:hAnsi="Symbol" w:hint="default"/>
+      </w:rPr>
+    </w:lvl>
+    <w:lvl w:ilvl="7" w:tplc="0C0A0003" w:tentative="1">
+      <w:start w:val="1"/>
+      <w:numFmt w:val="bullet"/>
+      <w:lvlText w:val="o"/>
+      <w:lvlJc w:val="left"/>
+      <w:pPr>
+        <w:ind w:left="5760" w:hanging="360"/>
+      </w:pPr>
+      <w:rPr>
+        <w:rFonts w:ascii="Courier New" w:hAnsi="Courier New" w:cs="Courier New" w:hint="default"/>
+      </w:rPr>
+    </w:lvl>
+    <w:lvl w:ilvl="8" w:tplc="0C0A0005" w:tentative="1">
+      <w:start w:val="1"/>
+      <w:numFmt w:val="bullet"/>
+      <w:lvlText w:val=""/>
+      <w:lvlJc w:val="left"/>
+      <w:pPr>
+        <w:ind w:left="6480" w:hanging="360"/>
+      </w:pPr>
+      <w:rPr>
+        <w:rFonts w:ascii="Wingdings" w:hAnsi="Wingdings" w:hint="default"/>
+      </w:rPr>
+    </w:lvl>
+  </w:abstractNum>
+  <w:abstractNum w:abstractNumId="14" w15:restartNumberingAfterBreak="0">
     <w:nsid w:val="79C979CA"/>
     <w:multiLevelType w:val="multilevel"/>
     <w:tmpl w:val="040A001F"/>
@@ -3644,7 +4889,7 @@
       </w:pPr>
     </w:lvl>
   </w:abstractNum>
-  <w:abstractNum w:abstractNumId="8" w15:restartNumberingAfterBreak="0">
+  <w:abstractNum w:abstractNumId="15" w15:restartNumberingAfterBreak="0">
     <w:nsid w:val="7CC67D48"/>
     <w:multiLevelType w:val="multilevel"/>
     <w:tmpl w:val="040A001F"/>
@@ -3730,7 +4975,7 @@
       </w:pPr>
     </w:lvl>
   </w:abstractNum>
-  <w:abstractNum w:abstractNumId="9" w15:restartNumberingAfterBreak="0">
+  <w:abstractNum w:abstractNumId="16" w15:restartNumberingAfterBreak="0">
     <w:nsid w:val="7CD66303"/>
     <w:multiLevelType w:val="multilevel"/>
     <w:tmpl w:val="040A001F"/>
@@ -3816,7 +5061,7 @@
       </w:pPr>
     </w:lvl>
   </w:abstractNum>
-  <w:abstractNum w:abstractNumId="10" w15:restartNumberingAfterBreak="0">
+  <w:abstractNum w:abstractNumId="17" w15:restartNumberingAfterBreak="0">
     <w:nsid w:val="7D1860D7"/>
     <w:multiLevelType w:val="multilevel"/>
     <w:tmpl w:val="0C0A001F"/>
@@ -3903,37 +5148,58 @@
     </w:lvl>
   </w:abstractNum>
   <w:num w:numId="1">
-    <w:abstractNumId w:val="6"/>
+    <w:abstractNumId w:val="8"/>
   </w:num>
   <w:num w:numId="2">
-    <w:abstractNumId w:val="2"/>
+    <w:abstractNumId w:val="3"/>
   </w:num>
   <w:num w:numId="3">
-    <w:abstractNumId w:val="9"/>
+    <w:abstractNumId w:val="16"/>
   </w:num>
   <w:num w:numId="4">
-    <w:abstractNumId w:val="10"/>
+    <w:abstractNumId w:val="17"/>
   </w:num>
   <w:num w:numId="5">
     <w:abstractNumId w:val="1"/>
   </w:num>
   <w:num w:numId="6">
-    <w:abstractNumId w:val="7"/>
+    <w:abstractNumId w:val="14"/>
   </w:num>
   <w:num w:numId="7">
-    <w:abstractNumId w:val="8"/>
+    <w:abstractNumId w:val="15"/>
   </w:num>
   <w:num w:numId="8">
     <w:abstractNumId w:val="0"/>
   </w:num>
   <w:num w:numId="9">
+    <w:abstractNumId w:val="7"/>
+  </w:num>
+  <w:num w:numId="10">
+    <w:abstractNumId w:val="6"/>
+  </w:num>
+  <w:num w:numId="11">
     <w:abstractNumId w:val="5"/>
   </w:num>
-  <w:num w:numId="10">
+  <w:num w:numId="12">
     <w:abstractNumId w:val="4"/>
   </w:num>
-  <w:num w:numId="11">
-    <w:abstractNumId w:val="3"/>
+  <w:num w:numId="13">
+    <w:abstractNumId w:val="12"/>
+  </w:num>
+  <w:num w:numId="14">
+    <w:abstractNumId w:val="13"/>
+  </w:num>
+  <w:num w:numId="15">
+    <w:abstractNumId w:val="2"/>
+  </w:num>
+  <w:num w:numId="16">
+    <w:abstractNumId w:val="10"/>
+  </w:num>
+  <w:num w:numId="17">
+    <w:abstractNumId w:val="9"/>
+  </w:num>
+  <w:num w:numId="18">
+    <w:abstractNumId w:val="11"/>
   </w:num>
 </w:numbering>
 </file>
@@ -5064,7 +6330,7 @@
 </file>
 
 <file path=customXml/itemProps1.xml><?xml version="1.0" encoding="utf-8"?>
-<ds:datastoreItem xmlns:ds="http://schemas.openxmlformats.org/officeDocument/2006/customXml" ds:itemID="{44A09178-4CCF-47F1-8007-4920B0880622}">
+<ds:datastoreItem xmlns:ds="http://schemas.openxmlformats.org/officeDocument/2006/customXml" ds:itemID="{1D77E965-A95E-4FBD-A1B4-F1FFD2B873AE}">
   <ds:schemaRefs>
     <ds:schemaRef ds:uri="http://schemas.openxmlformats.org/officeDocument/2006/bibliography"/>
   </ds:schemaRefs>

</xml_diff>